<commit_message>
Edited paper before beginning discussion section
</commit_message>
<xml_diff>
--- a/style_word_output.docx
+++ b/style_word_output.docx
@@ -1,6 +1,6 @@
 
 <file path=word/document.xml><?xml version="1.0" encoding="utf-8"?>
-<w:document xmlns:wpc="http://schemas.microsoft.com/office/word/2010/wordprocessingCanvas" xmlns:cx="http://schemas.microsoft.com/office/drawing/2014/chartex" xmlns:cx1="http://schemas.microsoft.com/office/drawing/2015/9/8/chartex" xmlns:cx2="http://schemas.microsoft.com/office/drawing/2015/10/21/chartex" xmlns:cx3="http://schemas.microsoft.com/office/drawing/2016/5/9/chartex" xmlns:cx4="http://schemas.microsoft.com/office/drawing/2016/5/10/chartex" xmlns:cx5="http://schemas.microsoft.com/office/drawing/2016/5/11/chartex" xmlns:cx6="http://schemas.microsoft.com/office/drawing/2016/5/12/chartex" xmlns:cx7="http://schemas.microsoft.com/office/drawing/2016/5/13/chartex" xmlns:cx8="http://schemas.microsoft.com/office/drawing/2016/5/14/chartex" xmlns:mc="http://schemas.openxmlformats.org/markup-compatibility/2006" xmlns:aink="http://schemas.microsoft.com/office/drawing/2016/ink" xmlns:am3d="http://schemas.microsoft.com/office/drawing/2017/model3d" xmlns:o="urn:schemas-microsoft-com:office:office" xmlns:oel="http://schemas.microsoft.com/office/2019/extlst" xmlns:r="http://schemas.openxmlformats.org/officeDocument/2006/relationships" xmlns:m="http://schemas.openxmlformats.org/officeDocument/2006/math" xmlns:v="urn:schemas-microsoft-com:vml" xmlns:wp14="http://schemas.microsoft.com/office/word/2010/wordprocessingDrawing" xmlns:wp="http://schemas.openxmlformats.org/drawingml/2006/wordprocessingDrawing" xmlns:w10="urn:schemas-microsoft-com:office:word" xmlns:w="http://schemas.openxmlformats.org/wordprocessingml/2006/main" xmlns:w14="http://schemas.microsoft.com/office/word/2010/wordml" xmlns:w15="http://schemas.microsoft.com/office/word/2012/wordml" xmlns:w16cex="http://schemas.microsoft.com/office/word/2018/wordml/cex" xmlns:w16cid="http://schemas.microsoft.com/office/word/2016/wordml/cid" xmlns:w16="http://schemas.microsoft.com/office/word/2018/wordml" xmlns:w16sdtdh="http://schemas.microsoft.com/office/word/2020/wordml/sdtdatahash" xmlns:w16se="http://schemas.microsoft.com/office/word/2015/wordml/symex" xmlns:wpg="http://schemas.microsoft.com/office/word/2010/wordprocessingGroup" xmlns:wpi="http://schemas.microsoft.com/office/word/2010/wordprocessingInk" xmlns:wne="http://schemas.microsoft.com/office/word/2006/wordml" xmlns:wps="http://schemas.microsoft.com/office/word/2010/wordprocessingShape" mc:Ignorable="w14 w15 w16se w16cid w16 w16cex w16sdtdh wp14">
+<w:document xmlns:wpc="http://schemas.microsoft.com/office/word/2010/wordprocessingCanvas" xmlns:cx="http://schemas.microsoft.com/office/drawing/2014/chartex" xmlns:cx1="http://schemas.microsoft.com/office/drawing/2015/9/8/chartex" xmlns:cx2="http://schemas.microsoft.com/office/drawing/2015/10/21/chartex" xmlns:cx3="http://schemas.microsoft.com/office/drawing/2016/5/9/chartex" xmlns:cx4="http://schemas.microsoft.com/office/drawing/2016/5/10/chartex" xmlns:cx5="http://schemas.microsoft.com/office/drawing/2016/5/11/chartex" xmlns:cx6="http://schemas.microsoft.com/office/drawing/2016/5/12/chartex" xmlns:cx7="http://schemas.microsoft.com/office/drawing/2016/5/13/chartex" xmlns:cx8="http://schemas.microsoft.com/office/drawing/2016/5/14/chartex" xmlns:mc="http://schemas.openxmlformats.org/markup-compatibility/2006" xmlns:aink="http://schemas.microsoft.com/office/drawing/2016/ink" xmlns:am3d="http://schemas.microsoft.com/office/drawing/2017/model3d" xmlns:o="urn:schemas-microsoft-com:office:office" xmlns:oel="http://schemas.microsoft.com/office/2019/extlst" xmlns:r="http://schemas.openxmlformats.org/officeDocument/2006/relationships" xmlns:m="http://schemas.openxmlformats.org/officeDocument/2006/math" xmlns:v="urn:schemas-microsoft-com:vml" xmlns:wp14="http://schemas.microsoft.com/office/word/2010/wordprocessingDrawing" xmlns:wp="http://schemas.openxmlformats.org/drawingml/2006/wordprocessingDrawing" xmlns:w10="urn:schemas-microsoft-com:office:word" xmlns:w="http://schemas.openxmlformats.org/wordprocessingml/2006/main" xmlns:w14="http://schemas.microsoft.com/office/word/2010/wordml" xmlns:w15="http://schemas.microsoft.com/office/word/2012/wordml" xmlns:w16cex="http://schemas.microsoft.com/office/word/2018/wordml/cex" xmlns:w16cid="http://schemas.microsoft.com/office/word/2016/wordml/cid" xmlns:w16="http://schemas.microsoft.com/office/word/2018/wordml" xmlns:w16du="http://schemas.microsoft.com/office/word/2023/wordml/word16du" xmlns:w16sdtdh="http://schemas.microsoft.com/office/word/2020/wordml/sdtdatahash" xmlns:w16se="http://schemas.microsoft.com/office/word/2015/wordml/symex" xmlns:wpg="http://schemas.microsoft.com/office/word/2010/wordprocessingGroup" xmlns:wpi="http://schemas.microsoft.com/office/word/2010/wordprocessingInk" xmlns:wne="http://schemas.microsoft.com/office/word/2006/wordml" xmlns:wps="http://schemas.microsoft.com/office/word/2010/wordprocessingShape" mc:Ignorable="w14 w15 w16se w16cid w16 w16cex w16sdtdh w16du wp14">
   <w:body>
     <w:p>
       <w:pPr>
@@ -13,6 +13,7 @@
     <w:p>
       <w:pPr>
         <w:pStyle w:val="Author"/>
+        <w:spacing w:line="240" w:lineRule="auto"/>
       </w:pPr>
       <w:r>
         <w:t>Abraham Quaye</w:t>
@@ -38,6 +39,7 @@
     <w:p>
       <w:pPr>
         <w:pStyle w:val="FirstParagraph"/>
+        <w:spacing w:line="240" w:lineRule="auto"/>
       </w:pPr>
       <w:r>
         <w:t xml:space="preserve">This is an R Markdown document. Markdown is a simple formatting syntax for authoring HTML, PDF, and MS Word documents. For more details on using R Markdown see </w:t>
@@ -81,6 +83,7 @@
     <w:p>
       <w:pPr>
         <w:pStyle w:val="BodyText"/>
+        <w:spacing w:line="240" w:lineRule="auto"/>
       </w:pPr>
       <w:r>
         <w:t xml:space="preserve">When you click the </w:t>
@@ -213,6 +216,7 @@
     <w:p>
       <w:pPr>
         <w:pStyle w:val="FirstParagraph"/>
+        <w:spacing w:line="240" w:lineRule="auto"/>
       </w:pPr>
       <w:r>
         <w:t>You can also embed plots, for example:</w:t>
@@ -222,6 +226,7 @@
       <w:pPr>
         <w:pStyle w:val="BodyText"/>
         <w:keepNext/>
+        <w:spacing w:line="240" w:lineRule="auto"/>
       </w:pPr>
       <w:r>
         <w:rPr>
@@ -278,24 +283,14 @@
       <w:r>
         <w:t xml:space="preserve">Figure </w:t>
       </w:r>
-      <w:r>
-        <w:fldChar w:fldCharType="begin"/>
-      </w:r>
-      <w:r>
-        <w:instrText xml:space="preserve"> SEQ Figure \* ARABIC </w:instrText>
-      </w:r>
-      <w:r>
-        <w:fldChar w:fldCharType="separate"/>
-      </w:r>
-      <w:r>
-        <w:rPr>
-          <w:noProof/>
-        </w:rPr>
-        <w:t>1</w:t>
-      </w:r>
-      <w:r>
-        <w:fldChar w:fldCharType="end"/>
-      </w:r>
+      <w:fldSimple w:instr=" SEQ Figure \* ARABIC ">
+        <w:r>
+          <w:rPr>
+            <w:noProof/>
+          </w:rPr>
+          <w:t>1</w:t>
+        </w:r>
+      </w:fldSimple>
       <w:r>
         <w:t>: Dummy title. Temperature and pressure are positively correlated</w:t>
       </w:r>
@@ -314,6 +309,7 @@
     <w:p>
       <w:pPr>
         <w:pStyle w:val="BodyText"/>
+        <w:spacing w:line="240" w:lineRule="auto"/>
       </w:pPr>
       <w:r>
         <w:t xml:space="preserve">Note that the </w:t>
@@ -343,7 +339,7 @@
 </file>
 
 <file path=word/endnotes.xml><?xml version="1.0" encoding="utf-8"?>
-<w:endnotes xmlns:wpc="http://schemas.microsoft.com/office/word/2010/wordprocessingCanvas" xmlns:cx="http://schemas.microsoft.com/office/drawing/2014/chartex" xmlns:cx1="http://schemas.microsoft.com/office/drawing/2015/9/8/chartex" xmlns:cx2="http://schemas.microsoft.com/office/drawing/2015/10/21/chartex" xmlns:cx3="http://schemas.microsoft.com/office/drawing/2016/5/9/chartex" xmlns:cx4="http://schemas.microsoft.com/office/drawing/2016/5/10/chartex" xmlns:cx5="http://schemas.microsoft.com/office/drawing/2016/5/11/chartex" xmlns:cx6="http://schemas.microsoft.com/office/drawing/2016/5/12/chartex" xmlns:cx7="http://schemas.microsoft.com/office/drawing/2016/5/13/chartex" xmlns:cx8="http://schemas.microsoft.com/office/drawing/2016/5/14/chartex" xmlns:mc="http://schemas.openxmlformats.org/markup-compatibility/2006" xmlns:aink="http://schemas.microsoft.com/office/drawing/2016/ink" xmlns:am3d="http://schemas.microsoft.com/office/drawing/2017/model3d" xmlns:o="urn:schemas-microsoft-com:office:office" xmlns:oel="http://schemas.microsoft.com/office/2019/extlst" xmlns:r="http://schemas.openxmlformats.org/officeDocument/2006/relationships" xmlns:m="http://schemas.openxmlformats.org/officeDocument/2006/math" xmlns:v="urn:schemas-microsoft-com:vml" xmlns:wp14="http://schemas.microsoft.com/office/word/2010/wordprocessingDrawing" xmlns:wp="http://schemas.openxmlformats.org/drawingml/2006/wordprocessingDrawing" xmlns:w10="urn:schemas-microsoft-com:office:word" xmlns:w="http://schemas.openxmlformats.org/wordprocessingml/2006/main" xmlns:w14="http://schemas.microsoft.com/office/word/2010/wordml" xmlns:w15="http://schemas.microsoft.com/office/word/2012/wordml" xmlns:w16cex="http://schemas.microsoft.com/office/word/2018/wordml/cex" xmlns:w16cid="http://schemas.microsoft.com/office/word/2016/wordml/cid" xmlns:w16="http://schemas.microsoft.com/office/word/2018/wordml" xmlns:w16sdtdh="http://schemas.microsoft.com/office/word/2020/wordml/sdtdatahash" xmlns:w16se="http://schemas.microsoft.com/office/word/2015/wordml/symex" xmlns:wpg="http://schemas.microsoft.com/office/word/2010/wordprocessingGroup" xmlns:wpi="http://schemas.microsoft.com/office/word/2010/wordprocessingInk" xmlns:wne="http://schemas.microsoft.com/office/word/2006/wordml" xmlns:wps="http://schemas.microsoft.com/office/word/2010/wordprocessingShape" mc:Ignorable="w14 w15 w16se w16cid w16 w16cex w16sdtdh wp14">
+<w:endnotes xmlns:wpc="http://schemas.microsoft.com/office/word/2010/wordprocessingCanvas" xmlns:cx="http://schemas.microsoft.com/office/drawing/2014/chartex" xmlns:cx1="http://schemas.microsoft.com/office/drawing/2015/9/8/chartex" xmlns:cx2="http://schemas.microsoft.com/office/drawing/2015/10/21/chartex" xmlns:cx3="http://schemas.microsoft.com/office/drawing/2016/5/9/chartex" xmlns:cx4="http://schemas.microsoft.com/office/drawing/2016/5/10/chartex" xmlns:cx5="http://schemas.microsoft.com/office/drawing/2016/5/11/chartex" xmlns:cx6="http://schemas.microsoft.com/office/drawing/2016/5/12/chartex" xmlns:cx7="http://schemas.microsoft.com/office/drawing/2016/5/13/chartex" xmlns:cx8="http://schemas.microsoft.com/office/drawing/2016/5/14/chartex" xmlns:mc="http://schemas.openxmlformats.org/markup-compatibility/2006" xmlns:aink="http://schemas.microsoft.com/office/drawing/2016/ink" xmlns:am3d="http://schemas.microsoft.com/office/drawing/2017/model3d" xmlns:o="urn:schemas-microsoft-com:office:office" xmlns:oel="http://schemas.microsoft.com/office/2019/extlst" xmlns:r="http://schemas.openxmlformats.org/officeDocument/2006/relationships" xmlns:m="http://schemas.openxmlformats.org/officeDocument/2006/math" xmlns:v="urn:schemas-microsoft-com:vml" xmlns:wp14="http://schemas.microsoft.com/office/word/2010/wordprocessingDrawing" xmlns:wp="http://schemas.openxmlformats.org/drawingml/2006/wordprocessingDrawing" xmlns:w10="urn:schemas-microsoft-com:office:word" xmlns:w="http://schemas.openxmlformats.org/wordprocessingml/2006/main" xmlns:w14="http://schemas.microsoft.com/office/word/2010/wordml" xmlns:w15="http://schemas.microsoft.com/office/word/2012/wordml" xmlns:w16cex="http://schemas.microsoft.com/office/word/2018/wordml/cex" xmlns:w16cid="http://schemas.microsoft.com/office/word/2016/wordml/cid" xmlns:w16="http://schemas.microsoft.com/office/word/2018/wordml" xmlns:w16du="http://schemas.microsoft.com/office/word/2023/wordml/word16du" xmlns:w16sdtdh="http://schemas.microsoft.com/office/word/2020/wordml/sdtdatahash" xmlns:w16se="http://schemas.microsoft.com/office/word/2015/wordml/symex" xmlns:wpg="http://schemas.microsoft.com/office/word/2010/wordprocessingGroup" xmlns:wpi="http://schemas.microsoft.com/office/word/2010/wordprocessingInk" xmlns:wne="http://schemas.microsoft.com/office/word/2006/wordml" xmlns:wps="http://schemas.microsoft.com/office/word/2010/wordprocessingShape" mc:Ignorable="w14 w15 w16se w16cid w16 w16cex w16sdtdh w16du wp14">
   <w:endnote w:type="separator" w:id="-1">
     <w:p>
       <w:pPr>
@@ -368,7 +364,7 @@
 </file>
 
 <file path=word/footer1.xml><?xml version="1.0" encoding="utf-8"?>
-<w:ftr xmlns:wpc="http://schemas.microsoft.com/office/word/2010/wordprocessingCanvas" xmlns:cx="http://schemas.microsoft.com/office/drawing/2014/chartex" xmlns:cx1="http://schemas.microsoft.com/office/drawing/2015/9/8/chartex" xmlns:cx2="http://schemas.microsoft.com/office/drawing/2015/10/21/chartex" xmlns:cx3="http://schemas.microsoft.com/office/drawing/2016/5/9/chartex" xmlns:cx4="http://schemas.microsoft.com/office/drawing/2016/5/10/chartex" xmlns:cx5="http://schemas.microsoft.com/office/drawing/2016/5/11/chartex" xmlns:cx6="http://schemas.microsoft.com/office/drawing/2016/5/12/chartex" xmlns:cx7="http://schemas.microsoft.com/office/drawing/2016/5/13/chartex" xmlns:cx8="http://schemas.microsoft.com/office/drawing/2016/5/14/chartex" xmlns:mc="http://schemas.openxmlformats.org/markup-compatibility/2006" xmlns:aink="http://schemas.microsoft.com/office/drawing/2016/ink" xmlns:am3d="http://schemas.microsoft.com/office/drawing/2017/model3d" xmlns:o="urn:schemas-microsoft-com:office:office" xmlns:oel="http://schemas.microsoft.com/office/2019/extlst" xmlns:r="http://schemas.openxmlformats.org/officeDocument/2006/relationships" xmlns:m="http://schemas.openxmlformats.org/officeDocument/2006/math" xmlns:v="urn:schemas-microsoft-com:vml" xmlns:wp14="http://schemas.microsoft.com/office/word/2010/wordprocessingDrawing" xmlns:wp="http://schemas.openxmlformats.org/drawingml/2006/wordprocessingDrawing" xmlns:w10="urn:schemas-microsoft-com:office:word" xmlns:w="http://schemas.openxmlformats.org/wordprocessingml/2006/main" xmlns:w14="http://schemas.microsoft.com/office/word/2010/wordml" xmlns:w15="http://schemas.microsoft.com/office/word/2012/wordml" xmlns:w16cex="http://schemas.microsoft.com/office/word/2018/wordml/cex" xmlns:w16cid="http://schemas.microsoft.com/office/word/2016/wordml/cid" xmlns:w16="http://schemas.microsoft.com/office/word/2018/wordml" xmlns:w16sdtdh="http://schemas.microsoft.com/office/word/2020/wordml/sdtdatahash" xmlns:w16se="http://schemas.microsoft.com/office/word/2015/wordml/symex" xmlns:wpg="http://schemas.microsoft.com/office/word/2010/wordprocessingGroup" xmlns:wpi="http://schemas.microsoft.com/office/word/2010/wordprocessingInk" xmlns:wne="http://schemas.microsoft.com/office/word/2006/wordml" xmlns:wps="http://schemas.microsoft.com/office/word/2010/wordprocessingShape" mc:Ignorable="w14 w15 w16se w16cid w16 w16cex w16sdtdh wp14">
+<w:ftr xmlns:wpc="http://schemas.microsoft.com/office/word/2010/wordprocessingCanvas" xmlns:cx="http://schemas.microsoft.com/office/drawing/2014/chartex" xmlns:cx1="http://schemas.microsoft.com/office/drawing/2015/9/8/chartex" xmlns:cx2="http://schemas.microsoft.com/office/drawing/2015/10/21/chartex" xmlns:cx3="http://schemas.microsoft.com/office/drawing/2016/5/9/chartex" xmlns:cx4="http://schemas.microsoft.com/office/drawing/2016/5/10/chartex" xmlns:cx5="http://schemas.microsoft.com/office/drawing/2016/5/11/chartex" xmlns:cx6="http://schemas.microsoft.com/office/drawing/2016/5/12/chartex" xmlns:cx7="http://schemas.microsoft.com/office/drawing/2016/5/13/chartex" xmlns:cx8="http://schemas.microsoft.com/office/drawing/2016/5/14/chartex" xmlns:mc="http://schemas.openxmlformats.org/markup-compatibility/2006" xmlns:aink="http://schemas.microsoft.com/office/drawing/2016/ink" xmlns:am3d="http://schemas.microsoft.com/office/drawing/2017/model3d" xmlns:o="urn:schemas-microsoft-com:office:office" xmlns:oel="http://schemas.microsoft.com/office/2019/extlst" xmlns:r="http://schemas.openxmlformats.org/officeDocument/2006/relationships" xmlns:m="http://schemas.openxmlformats.org/officeDocument/2006/math" xmlns:v="urn:schemas-microsoft-com:vml" xmlns:wp14="http://schemas.microsoft.com/office/word/2010/wordprocessingDrawing" xmlns:wp="http://schemas.openxmlformats.org/drawingml/2006/wordprocessingDrawing" xmlns:w10="urn:schemas-microsoft-com:office:word" xmlns:w="http://schemas.openxmlformats.org/wordprocessingml/2006/main" xmlns:w14="http://schemas.microsoft.com/office/word/2010/wordml" xmlns:w15="http://schemas.microsoft.com/office/word/2012/wordml" xmlns:w16cex="http://schemas.microsoft.com/office/word/2018/wordml/cex" xmlns:w16cid="http://schemas.microsoft.com/office/word/2016/wordml/cid" xmlns:w16="http://schemas.microsoft.com/office/word/2018/wordml" xmlns:w16du="http://schemas.microsoft.com/office/word/2023/wordml/word16du" xmlns:w16sdtdh="http://schemas.microsoft.com/office/word/2020/wordml/sdtdatahash" xmlns:w16se="http://schemas.microsoft.com/office/word/2015/wordml/symex" xmlns:wpg="http://schemas.microsoft.com/office/word/2010/wordprocessingGroup" xmlns:wpi="http://schemas.microsoft.com/office/word/2010/wordprocessingInk" xmlns:wne="http://schemas.microsoft.com/office/word/2006/wordml" xmlns:wps="http://schemas.microsoft.com/office/word/2010/wordprocessingShape" mc:Ignorable="w14 w15 w16se w16cid w16 w16cex w16sdtdh w16du wp14">
   <w:sdt>
     <w:sdtPr>
       <w:rPr>
@@ -419,7 +415,7 @@
 </file>
 
 <file path=word/footer2.xml><?xml version="1.0" encoding="utf-8"?>
-<w:ftr xmlns:wpc="http://schemas.microsoft.com/office/word/2010/wordprocessingCanvas" xmlns:cx="http://schemas.microsoft.com/office/drawing/2014/chartex" xmlns:cx1="http://schemas.microsoft.com/office/drawing/2015/9/8/chartex" xmlns:cx2="http://schemas.microsoft.com/office/drawing/2015/10/21/chartex" xmlns:cx3="http://schemas.microsoft.com/office/drawing/2016/5/9/chartex" xmlns:cx4="http://schemas.microsoft.com/office/drawing/2016/5/10/chartex" xmlns:cx5="http://schemas.microsoft.com/office/drawing/2016/5/11/chartex" xmlns:cx6="http://schemas.microsoft.com/office/drawing/2016/5/12/chartex" xmlns:cx7="http://schemas.microsoft.com/office/drawing/2016/5/13/chartex" xmlns:cx8="http://schemas.microsoft.com/office/drawing/2016/5/14/chartex" xmlns:mc="http://schemas.openxmlformats.org/markup-compatibility/2006" xmlns:aink="http://schemas.microsoft.com/office/drawing/2016/ink" xmlns:am3d="http://schemas.microsoft.com/office/drawing/2017/model3d" xmlns:o="urn:schemas-microsoft-com:office:office" xmlns:oel="http://schemas.microsoft.com/office/2019/extlst" xmlns:r="http://schemas.openxmlformats.org/officeDocument/2006/relationships" xmlns:m="http://schemas.openxmlformats.org/officeDocument/2006/math" xmlns:v="urn:schemas-microsoft-com:vml" xmlns:wp14="http://schemas.microsoft.com/office/word/2010/wordprocessingDrawing" xmlns:wp="http://schemas.openxmlformats.org/drawingml/2006/wordprocessingDrawing" xmlns:w10="urn:schemas-microsoft-com:office:word" xmlns:w="http://schemas.openxmlformats.org/wordprocessingml/2006/main" xmlns:w14="http://schemas.microsoft.com/office/word/2010/wordml" xmlns:w15="http://schemas.microsoft.com/office/word/2012/wordml" xmlns:w16cex="http://schemas.microsoft.com/office/word/2018/wordml/cex" xmlns:w16cid="http://schemas.microsoft.com/office/word/2016/wordml/cid" xmlns:w16="http://schemas.microsoft.com/office/word/2018/wordml" xmlns:w16sdtdh="http://schemas.microsoft.com/office/word/2020/wordml/sdtdatahash" xmlns:w16se="http://schemas.microsoft.com/office/word/2015/wordml/symex" xmlns:wpg="http://schemas.microsoft.com/office/word/2010/wordprocessingGroup" xmlns:wpi="http://schemas.microsoft.com/office/word/2010/wordprocessingInk" xmlns:wne="http://schemas.microsoft.com/office/word/2006/wordml" xmlns:wps="http://schemas.microsoft.com/office/word/2010/wordprocessingShape" mc:Ignorable="w14 w15 w16se w16cid w16 w16cex w16sdtdh wp14">
+<w:ftr xmlns:wpc="http://schemas.microsoft.com/office/word/2010/wordprocessingCanvas" xmlns:cx="http://schemas.microsoft.com/office/drawing/2014/chartex" xmlns:cx1="http://schemas.microsoft.com/office/drawing/2015/9/8/chartex" xmlns:cx2="http://schemas.microsoft.com/office/drawing/2015/10/21/chartex" xmlns:cx3="http://schemas.microsoft.com/office/drawing/2016/5/9/chartex" xmlns:cx4="http://schemas.microsoft.com/office/drawing/2016/5/10/chartex" xmlns:cx5="http://schemas.microsoft.com/office/drawing/2016/5/11/chartex" xmlns:cx6="http://schemas.microsoft.com/office/drawing/2016/5/12/chartex" xmlns:cx7="http://schemas.microsoft.com/office/drawing/2016/5/13/chartex" xmlns:cx8="http://schemas.microsoft.com/office/drawing/2016/5/14/chartex" xmlns:mc="http://schemas.openxmlformats.org/markup-compatibility/2006" xmlns:aink="http://schemas.microsoft.com/office/drawing/2016/ink" xmlns:am3d="http://schemas.microsoft.com/office/drawing/2017/model3d" xmlns:o="urn:schemas-microsoft-com:office:office" xmlns:oel="http://schemas.microsoft.com/office/2019/extlst" xmlns:r="http://schemas.openxmlformats.org/officeDocument/2006/relationships" xmlns:m="http://schemas.openxmlformats.org/officeDocument/2006/math" xmlns:v="urn:schemas-microsoft-com:vml" xmlns:wp14="http://schemas.microsoft.com/office/word/2010/wordprocessingDrawing" xmlns:wp="http://schemas.openxmlformats.org/drawingml/2006/wordprocessingDrawing" xmlns:w10="urn:schemas-microsoft-com:office:word" xmlns:w="http://schemas.openxmlformats.org/wordprocessingml/2006/main" xmlns:w14="http://schemas.microsoft.com/office/word/2010/wordml" xmlns:w15="http://schemas.microsoft.com/office/word/2012/wordml" xmlns:w16cex="http://schemas.microsoft.com/office/word/2018/wordml/cex" xmlns:w16cid="http://schemas.microsoft.com/office/word/2016/wordml/cid" xmlns:w16="http://schemas.microsoft.com/office/word/2018/wordml" xmlns:w16du="http://schemas.microsoft.com/office/word/2023/wordml/word16du" xmlns:w16sdtdh="http://schemas.microsoft.com/office/word/2020/wordml/sdtdatahash" xmlns:w16se="http://schemas.microsoft.com/office/word/2015/wordml/symex" xmlns:wpg="http://schemas.microsoft.com/office/word/2010/wordprocessingGroup" xmlns:wpi="http://schemas.microsoft.com/office/word/2010/wordprocessingInk" xmlns:wne="http://schemas.microsoft.com/office/word/2006/wordml" xmlns:wps="http://schemas.microsoft.com/office/word/2010/wordprocessingShape" mc:Ignorable="w14 w15 w16se w16cid w16 w16cex w16sdtdh w16du wp14">
   <w:sdt>
     <w:sdtPr>
       <w:rPr>
@@ -483,7 +479,7 @@
 </file>
 
 <file path=word/footnotes.xml><?xml version="1.0" encoding="utf-8"?>
-<w:footnotes xmlns:wpc="http://schemas.microsoft.com/office/word/2010/wordprocessingCanvas" xmlns:cx="http://schemas.microsoft.com/office/drawing/2014/chartex" xmlns:cx1="http://schemas.microsoft.com/office/drawing/2015/9/8/chartex" xmlns:cx2="http://schemas.microsoft.com/office/drawing/2015/10/21/chartex" xmlns:cx3="http://schemas.microsoft.com/office/drawing/2016/5/9/chartex" xmlns:cx4="http://schemas.microsoft.com/office/drawing/2016/5/10/chartex" xmlns:cx5="http://schemas.microsoft.com/office/drawing/2016/5/11/chartex" xmlns:cx6="http://schemas.microsoft.com/office/drawing/2016/5/12/chartex" xmlns:cx7="http://schemas.microsoft.com/office/drawing/2016/5/13/chartex" xmlns:cx8="http://schemas.microsoft.com/office/drawing/2016/5/14/chartex" xmlns:mc="http://schemas.openxmlformats.org/markup-compatibility/2006" xmlns:aink="http://schemas.microsoft.com/office/drawing/2016/ink" xmlns:am3d="http://schemas.microsoft.com/office/drawing/2017/model3d" xmlns:o="urn:schemas-microsoft-com:office:office" xmlns:oel="http://schemas.microsoft.com/office/2019/extlst" xmlns:r="http://schemas.openxmlformats.org/officeDocument/2006/relationships" xmlns:m="http://schemas.openxmlformats.org/officeDocument/2006/math" xmlns:v="urn:schemas-microsoft-com:vml" xmlns:wp14="http://schemas.microsoft.com/office/word/2010/wordprocessingDrawing" xmlns:wp="http://schemas.openxmlformats.org/drawingml/2006/wordprocessingDrawing" xmlns:w10="urn:schemas-microsoft-com:office:word" xmlns:w="http://schemas.openxmlformats.org/wordprocessingml/2006/main" xmlns:w14="http://schemas.microsoft.com/office/word/2010/wordml" xmlns:w15="http://schemas.microsoft.com/office/word/2012/wordml" xmlns:w16cex="http://schemas.microsoft.com/office/word/2018/wordml/cex" xmlns:w16cid="http://schemas.microsoft.com/office/word/2016/wordml/cid" xmlns:w16="http://schemas.microsoft.com/office/word/2018/wordml" xmlns:w16sdtdh="http://schemas.microsoft.com/office/word/2020/wordml/sdtdatahash" xmlns:w16se="http://schemas.microsoft.com/office/word/2015/wordml/symex" xmlns:wpg="http://schemas.microsoft.com/office/word/2010/wordprocessingGroup" xmlns:wpi="http://schemas.microsoft.com/office/word/2010/wordprocessingInk" xmlns:wne="http://schemas.microsoft.com/office/word/2006/wordml" xmlns:wps="http://schemas.microsoft.com/office/word/2010/wordprocessingShape" mc:Ignorable="w14 w15 w16se w16cid w16 w16cex w16sdtdh wp14">
+<w:footnotes xmlns:wpc="http://schemas.microsoft.com/office/word/2010/wordprocessingCanvas" xmlns:cx="http://schemas.microsoft.com/office/drawing/2014/chartex" xmlns:cx1="http://schemas.microsoft.com/office/drawing/2015/9/8/chartex" xmlns:cx2="http://schemas.microsoft.com/office/drawing/2015/10/21/chartex" xmlns:cx3="http://schemas.microsoft.com/office/drawing/2016/5/9/chartex" xmlns:cx4="http://schemas.microsoft.com/office/drawing/2016/5/10/chartex" xmlns:cx5="http://schemas.microsoft.com/office/drawing/2016/5/11/chartex" xmlns:cx6="http://schemas.microsoft.com/office/drawing/2016/5/12/chartex" xmlns:cx7="http://schemas.microsoft.com/office/drawing/2016/5/13/chartex" xmlns:cx8="http://schemas.microsoft.com/office/drawing/2016/5/14/chartex" xmlns:mc="http://schemas.openxmlformats.org/markup-compatibility/2006" xmlns:aink="http://schemas.microsoft.com/office/drawing/2016/ink" xmlns:am3d="http://schemas.microsoft.com/office/drawing/2017/model3d" xmlns:o="urn:schemas-microsoft-com:office:office" xmlns:oel="http://schemas.microsoft.com/office/2019/extlst" xmlns:r="http://schemas.openxmlformats.org/officeDocument/2006/relationships" xmlns:m="http://schemas.openxmlformats.org/officeDocument/2006/math" xmlns:v="urn:schemas-microsoft-com:vml" xmlns:wp14="http://schemas.microsoft.com/office/word/2010/wordprocessingDrawing" xmlns:wp="http://schemas.openxmlformats.org/drawingml/2006/wordprocessingDrawing" xmlns:w10="urn:schemas-microsoft-com:office:word" xmlns:w="http://schemas.openxmlformats.org/wordprocessingml/2006/main" xmlns:w14="http://schemas.microsoft.com/office/word/2010/wordml" xmlns:w15="http://schemas.microsoft.com/office/word/2012/wordml" xmlns:w16cex="http://schemas.microsoft.com/office/word/2018/wordml/cex" xmlns:w16cid="http://schemas.microsoft.com/office/word/2016/wordml/cid" xmlns:w16="http://schemas.microsoft.com/office/word/2018/wordml" xmlns:w16du="http://schemas.microsoft.com/office/word/2023/wordml/word16du" xmlns:w16sdtdh="http://schemas.microsoft.com/office/word/2020/wordml/sdtdatahash" xmlns:w16se="http://schemas.microsoft.com/office/word/2015/wordml/symex" xmlns:wpg="http://schemas.microsoft.com/office/word/2010/wordprocessingGroup" xmlns:wpi="http://schemas.microsoft.com/office/word/2010/wordprocessingInk" xmlns:wne="http://schemas.microsoft.com/office/word/2006/wordml" xmlns:wps="http://schemas.microsoft.com/office/word/2010/wordprocessingShape" mc:Ignorable="w14 w15 w16se w16cid w16 w16cex w16sdtdh w16du wp14">
   <w:footnote w:type="separator" w:id="-1">
     <w:p>
       <w:r>
@@ -502,7 +498,7 @@
 </file>
 
 <file path=word/numbering.xml><?xml version="1.0" encoding="utf-8"?>
-<w:numbering xmlns:wpc="http://schemas.microsoft.com/office/word/2010/wordprocessingCanvas" xmlns:cx="http://schemas.microsoft.com/office/drawing/2014/chartex" xmlns:cx1="http://schemas.microsoft.com/office/drawing/2015/9/8/chartex" xmlns:cx2="http://schemas.microsoft.com/office/drawing/2015/10/21/chartex" xmlns:cx3="http://schemas.microsoft.com/office/drawing/2016/5/9/chartex" xmlns:cx4="http://schemas.microsoft.com/office/drawing/2016/5/10/chartex" xmlns:cx5="http://schemas.microsoft.com/office/drawing/2016/5/11/chartex" xmlns:cx6="http://schemas.microsoft.com/office/drawing/2016/5/12/chartex" xmlns:cx7="http://schemas.microsoft.com/office/drawing/2016/5/13/chartex" xmlns:cx8="http://schemas.microsoft.com/office/drawing/2016/5/14/chartex" xmlns:mc="http://schemas.openxmlformats.org/markup-compatibility/2006" xmlns:aink="http://schemas.microsoft.com/office/drawing/2016/ink" xmlns:am3d="http://schemas.microsoft.com/office/drawing/2017/model3d" xmlns:o="urn:schemas-microsoft-com:office:office" xmlns:oel="http://schemas.microsoft.com/office/2019/extlst" xmlns:r="http://schemas.openxmlformats.org/officeDocument/2006/relationships" xmlns:m="http://schemas.openxmlformats.org/officeDocument/2006/math" xmlns:v="urn:schemas-microsoft-com:vml" xmlns:wp14="http://schemas.microsoft.com/office/word/2010/wordprocessingDrawing" xmlns:wp="http://schemas.openxmlformats.org/drawingml/2006/wordprocessingDrawing" xmlns:w10="urn:schemas-microsoft-com:office:word" xmlns:w="http://schemas.openxmlformats.org/wordprocessingml/2006/main" xmlns:w14="http://schemas.microsoft.com/office/word/2010/wordml" xmlns:w15="http://schemas.microsoft.com/office/word/2012/wordml" xmlns:w16cex="http://schemas.microsoft.com/office/word/2018/wordml/cex" xmlns:w16cid="http://schemas.microsoft.com/office/word/2016/wordml/cid" xmlns:w16="http://schemas.microsoft.com/office/word/2018/wordml" xmlns:w16sdtdh="http://schemas.microsoft.com/office/word/2020/wordml/sdtdatahash" xmlns:w16se="http://schemas.microsoft.com/office/word/2015/wordml/symex" xmlns:wpg="http://schemas.microsoft.com/office/word/2010/wordprocessingGroup" xmlns:wpi="http://schemas.microsoft.com/office/word/2010/wordprocessingInk" xmlns:wne="http://schemas.microsoft.com/office/word/2006/wordml" xmlns:wps="http://schemas.microsoft.com/office/word/2010/wordprocessingShape" mc:Ignorable="w14 w15 w16se w16cid w16 w16cex w16sdtdh wp14">
+<w:numbering xmlns:wpc="http://schemas.microsoft.com/office/word/2010/wordprocessingCanvas" xmlns:cx="http://schemas.microsoft.com/office/drawing/2014/chartex" xmlns:cx1="http://schemas.microsoft.com/office/drawing/2015/9/8/chartex" xmlns:cx2="http://schemas.microsoft.com/office/drawing/2015/10/21/chartex" xmlns:cx3="http://schemas.microsoft.com/office/drawing/2016/5/9/chartex" xmlns:cx4="http://schemas.microsoft.com/office/drawing/2016/5/10/chartex" xmlns:cx5="http://schemas.microsoft.com/office/drawing/2016/5/11/chartex" xmlns:cx6="http://schemas.microsoft.com/office/drawing/2016/5/12/chartex" xmlns:cx7="http://schemas.microsoft.com/office/drawing/2016/5/13/chartex" xmlns:cx8="http://schemas.microsoft.com/office/drawing/2016/5/14/chartex" xmlns:mc="http://schemas.openxmlformats.org/markup-compatibility/2006" xmlns:aink="http://schemas.microsoft.com/office/drawing/2016/ink" xmlns:am3d="http://schemas.microsoft.com/office/drawing/2017/model3d" xmlns:o="urn:schemas-microsoft-com:office:office" xmlns:oel="http://schemas.microsoft.com/office/2019/extlst" xmlns:r="http://schemas.openxmlformats.org/officeDocument/2006/relationships" xmlns:m="http://schemas.openxmlformats.org/officeDocument/2006/math" xmlns:v="urn:schemas-microsoft-com:vml" xmlns:wp14="http://schemas.microsoft.com/office/word/2010/wordprocessingDrawing" xmlns:wp="http://schemas.openxmlformats.org/drawingml/2006/wordprocessingDrawing" xmlns:w10="urn:schemas-microsoft-com:office:word" xmlns:w="http://schemas.openxmlformats.org/wordprocessingml/2006/main" xmlns:w14="http://schemas.microsoft.com/office/word/2010/wordml" xmlns:w15="http://schemas.microsoft.com/office/word/2012/wordml" xmlns:w16cex="http://schemas.microsoft.com/office/word/2018/wordml/cex" xmlns:w16cid="http://schemas.microsoft.com/office/word/2016/wordml/cid" xmlns:w16="http://schemas.microsoft.com/office/word/2018/wordml" xmlns:w16du="http://schemas.microsoft.com/office/word/2023/wordml/word16du" xmlns:w16sdtdh="http://schemas.microsoft.com/office/word/2020/wordml/sdtdatahash" xmlns:w16se="http://schemas.microsoft.com/office/word/2015/wordml/symex" xmlns:wpg="http://schemas.microsoft.com/office/word/2010/wordprocessingGroup" xmlns:wpi="http://schemas.microsoft.com/office/word/2010/wordprocessingInk" xmlns:wne="http://schemas.microsoft.com/office/word/2006/wordml" xmlns:wps="http://schemas.microsoft.com/office/word/2010/wordprocessingShape" mc:Ignorable="w14 w15 w16se w16cid w16 w16cex w16sdtdh w16du wp14">
   <w:abstractNum w:abstractNumId="0" w15:restartNumberingAfterBreak="0">
     <w:nsid w:val="0000A990"/>
     <w:multiLevelType w:val="multilevel"/>
@@ -766,7 +762,7 @@
 </file>
 
 <file path=word/styles.xml><?xml version="1.0" encoding="utf-8"?>
-<w:styles xmlns:mc="http://schemas.openxmlformats.org/markup-compatibility/2006" xmlns:r="http://schemas.openxmlformats.org/officeDocument/2006/relationships" xmlns:w="http://schemas.openxmlformats.org/wordprocessingml/2006/main" xmlns:w14="http://schemas.microsoft.com/office/word/2010/wordml" xmlns:w15="http://schemas.microsoft.com/office/word/2012/wordml" xmlns:w16cex="http://schemas.microsoft.com/office/word/2018/wordml/cex" xmlns:w16cid="http://schemas.microsoft.com/office/word/2016/wordml/cid" xmlns:w16="http://schemas.microsoft.com/office/word/2018/wordml" xmlns:w16sdtdh="http://schemas.microsoft.com/office/word/2020/wordml/sdtdatahash" xmlns:w16se="http://schemas.microsoft.com/office/word/2015/wordml/symex" mc:Ignorable="w14 w15 w16se w16cid w16 w16cex w16sdtdh">
+<w:styles xmlns:mc="http://schemas.openxmlformats.org/markup-compatibility/2006" xmlns:r="http://schemas.openxmlformats.org/officeDocument/2006/relationships" xmlns:w="http://schemas.openxmlformats.org/wordprocessingml/2006/main" xmlns:w14="http://schemas.microsoft.com/office/word/2010/wordml" xmlns:w15="http://schemas.microsoft.com/office/word/2012/wordml" xmlns:w16cex="http://schemas.microsoft.com/office/word/2018/wordml/cex" xmlns:w16cid="http://schemas.microsoft.com/office/word/2016/wordml/cid" xmlns:w16="http://schemas.microsoft.com/office/word/2018/wordml" xmlns:w16du="http://schemas.microsoft.com/office/word/2023/wordml/word16du" xmlns:w16sdtdh="http://schemas.microsoft.com/office/word/2020/wordml/sdtdatahash" xmlns:w16se="http://schemas.microsoft.com/office/word/2015/wordml/symex" mc:Ignorable="w14 w15 w16se w16cid w16 w16cex w16sdtdh w16du">
   <w:docDefaults>
     <w:rPrDefault>
       <w:rPr>

</xml_diff>